<commit_message>
Update user manual 2
</commit_message>
<xml_diff>
--- a/USER MANUAL FOR THE LADYBIRD FOUNDATION WEBSITE.docx
+++ b/USER MANUAL FOR THE LADYBIRD FOUNDATION WEBSITE.docx
@@ -1391,14 +1391,11 @@
     </w:p>
     <w:p>
       <w:r>
-        <w:rPr>
-          <w:noProof/>
-        </w:rPr>
         <w:drawing>
-          <wp:inline distT="0" distB="0" distL="0" distR="0" wp14:anchorId="0BBAFEC8" wp14:editId="719888C0">
-            <wp:extent cx="5731510" cy="3058160"/>
-            <wp:effectExtent l="0" t="0" r="2540" b="8890"/>
-            <wp:docPr id="1998006098" name="Picture 1"/>
+          <wp:inline distT="0" distB="0" distL="0" distR="0" wp14:anchorId="3A980EEF" wp14:editId="27C054DB">
+            <wp:extent cx="5731510" cy="3223895"/>
+            <wp:effectExtent l="0" t="0" r="2540" b="0"/>
+            <wp:docPr id="387120959" name="Picture 1"/>
             <wp:cNvGraphicFramePr>
               <a:graphicFrameLocks xmlns:a="http://schemas.openxmlformats.org/drawingml/2006/main" noChangeAspect="1"/>
             </wp:cNvGraphicFramePr>
@@ -1406,7 +1403,7 @@
               <a:graphicData uri="http://schemas.openxmlformats.org/drawingml/2006/picture">
                 <pic:pic xmlns:pic="http://schemas.openxmlformats.org/drawingml/2006/picture">
                   <pic:nvPicPr>
-                    <pic:cNvPr id="1998006098" name=""/>
+                    <pic:cNvPr id="387120959" name=""/>
                     <pic:cNvPicPr/>
                   </pic:nvPicPr>
                   <pic:blipFill>
@@ -1418,7 +1415,7 @@
                   <pic:spPr>
                     <a:xfrm>
                       <a:off x="0" y="0"/>
-                      <a:ext cx="5731510" cy="3058160"/>
+                      <a:ext cx="5731510" cy="3223895"/>
                     </a:xfrm>
                     <a:prstGeom prst="rect">
                       <a:avLst/>
@@ -1771,6 +1768,9 @@
     </w:p>
     <w:p>
       <w:r>
+        <w:rPr>
+          <w:noProof/>
+        </w:rPr>
         <w:drawing>
           <wp:inline distT="0" distB="0" distL="0" distR="0" wp14:anchorId="1D071DD8" wp14:editId="4F622027">
             <wp:extent cx="5731510" cy="3223895"/>
@@ -1810,15 +1810,7 @@
     </w:p>
     <w:p>
       <w:r>
-        <w:t xml:space="preserve">Admins can enter an event name, the </w:t>
-      </w:r>
-      <w:proofErr w:type="gramStart"/>
-      <w:r>
-        <w:t>date</w:t>
-      </w:r>
-      <w:proofErr w:type="gramEnd"/>
-      <w:r>
-        <w:t xml:space="preserve"> and a description, as well as an image which will all be saved to the database. </w:t>
+        <w:t xml:space="preserve">Admins can enter an event name, the date and a description, as well as an image which will all be saved to the database. </w:t>
       </w:r>
     </w:p>
     <w:p>
@@ -1848,6 +1840,7 @@
       </w:pPr>
       <w:r>
         <w:rPr>
+          <w:noProof/>
           <w:color w:val="FF0000"/>
         </w:rPr>
         <w:drawing>
@@ -2105,6 +2098,7 @@
       </w:pPr>
       <w:r>
         <w:rPr>
+          <w:noProof/>
           <w:color w:val="FF0000"/>
         </w:rPr>
         <w:drawing>
@@ -2222,14 +2216,9 @@
       <w:bookmarkStart w:id="13" w:name="_Toc170120804"/>
       <w:r>
         <w:lastRenderedPageBreak/>
-        <w:t xml:space="preserve">User Contact Us </w:t>
-      </w:r>
-      <w:proofErr w:type="gramStart"/>
-      <w:r>
-        <w:t>page</w:t>
+        <w:t>User Contact Us page</w:t>
       </w:r>
       <w:bookmarkEnd w:id="13"/>
-      <w:proofErr w:type="gramEnd"/>
       <w:r>
         <w:t xml:space="preserve"> </w:t>
       </w:r>
@@ -2240,6 +2229,7 @@
       </w:pPr>
       <w:r>
         <w:rPr>
+          <w:noProof/>
           <w:color w:val="FF0000"/>
         </w:rPr>
         <w:drawing>

</xml_diff>